<commit_message>
arrumando o formulário e inserindo botão
</commit_message>
<xml_diff>
--- a/Pesquisa.docx
+++ b/Pesquisa.docx
@@ -60,6 +60,11 @@
       </w:hyperlink>
     </w:p>
     <w:p>
+      <w:pPr>
+        <w:rPr>
+          <w:rStyle w:val="Hyperlink"/>
+        </w:rPr>
+      </w:pPr>
       <w:hyperlink r:id="rId5" w:history="1">
         <w:proofErr w:type="spellStart"/>
         <w:r>
@@ -75,6 +80,52 @@
           </w:rPr>
           <w:t xml:space="preserve"> com uma lista de todos os estados brasileiros. (github.com)</w:t>
         </w:r>
+      </w:hyperlink>
+    </w:p>
+    <w:p>
+      <w:hyperlink r:id="rId6" w:history="1">
+        <w:r>
+          <w:rPr>
+            <w:rStyle w:val="Hyperlink"/>
+          </w:rPr>
+          <w:t xml:space="preserve">[Resolvido] Diminuir tamanho do input </w:t>
+        </w:r>
+        <w:proofErr w:type="spellStart"/>
+        <w:r>
+          <w:rPr>
+            <w:rStyle w:val="Hyperlink"/>
+          </w:rPr>
+          <w:t>text</w:t>
+        </w:r>
+        <w:proofErr w:type="spellEnd"/>
+        <w:r>
+          <w:rPr>
+            <w:rStyle w:val="Hyperlink"/>
+          </w:rPr>
+          <w:t xml:space="preserve"> - Desenvolvimento </w:t>
+        </w:r>
+        <w:proofErr w:type="spellStart"/>
+        <w:r>
+          <w:rPr>
+            <w:rStyle w:val="Hyperlink"/>
+          </w:rPr>
+          <w:t>frontend</w:t>
+        </w:r>
+        <w:proofErr w:type="spellEnd"/>
+        <w:r>
+          <w:rPr>
+            <w:rStyle w:val="Hyperlink"/>
+          </w:rPr>
+          <w:t xml:space="preserve"> - Fórum </w:t>
+        </w:r>
+        <w:proofErr w:type="spellStart"/>
+        <w:r>
+          <w:rPr>
+            <w:rStyle w:val="Hyperlink"/>
+          </w:rPr>
+          <w:t>iMasters</w:t>
+        </w:r>
+        <w:proofErr w:type="spellEnd"/>
       </w:hyperlink>
     </w:p>
     <w:sectPr>

</xml_diff>